<commit_message>
add empty project trail
</commit_message>
<xml_diff>
--- a/schedule.docx
+++ b/schedule.docx
@@ -105,6 +105,22 @@
         </w:rPr>
         <w:t xml:space="preserve">Code implementation </w:t>
       </w:r>
+    </w:p>
+    <w:p>
+      <w:pPr>
+        <w:rPr>
+          <w:rFonts w:ascii="Calibri" w:hAnsi="Calibri" w:cs="Calibri"/>
+          <w:sz w:val="28"/>
+        </w:rPr>
+      </w:pPr>
+    </w:p>
+    <w:p>
+      <w:pPr>
+        <w:rPr>
+          <w:rFonts w:ascii="Calibri" w:hAnsi="Calibri" w:cs="Calibri" w:hint="eastAsia"/>
+          <w:sz w:val="28"/>
+        </w:rPr>
+      </w:pPr>
       <w:bookmarkStart w:id="0" w:name="_GoBack"/>
       <w:bookmarkEnd w:id="0"/>
     </w:p>

</xml_diff>